<commit_message>
Center Design doc: half completed
</commit_message>
<xml_diff>
--- a/doc/“蜂信(Beecom)智能开关系统”特性说明书.docx
+++ b/doc/“蜂信(Beecom)智能开关系统”特性说明书.docx
@@ -715,7 +715,7 @@
                 <w:sz w:val="24"/>
                 <w:szCs w:val="24"/>
               </w:rPr>
-              <w:t>”初稿</w:t>
+              <w:t>初稿</w:t>
             </w:r>
           </w:p>
         </w:tc>
@@ -1138,7 +1138,6 @@
     <w:p>
       <w:pPr>
         <w:spacing w:line="360" w:lineRule="auto"/>
-        <w:ind w:firstLineChars="200" w:firstLine="480"/>
         <w:jc w:val="left"/>
         <w:rPr>
           <w:sz w:val="24"/>
@@ -1334,7 +1333,6 @@
     <w:p>
       <w:pPr>
         <w:spacing w:line="360" w:lineRule="auto"/>
-        <w:ind w:firstLineChars="200" w:firstLine="480"/>
         <w:rPr>
           <w:sz w:val="24"/>
           <w:szCs w:val="24"/>
@@ -2073,9 +2071,6 @@
     <w:p>
       <w:pPr>
         <w:pStyle w:val="3"/>
-        <w:rPr>
-          <w:rFonts w:hint="eastAsia"/>
-        </w:rPr>
       </w:pPr>
       <w:r>
         <w:rPr>
@@ -2111,7 +2106,6 @@
             <w:pPr>
               <w:jc w:val="center"/>
               <w:rPr>
-                <w:rFonts w:hint="eastAsia"/>
                 <w:sz w:val="24"/>
                 <w:szCs w:val="24"/>
               </w:rPr>
@@ -2458,7 +2452,6 @@
             <w:pPr>
               <w:jc w:val="center"/>
               <w:rPr>
-                <w:rFonts w:hint="eastAsia"/>
                 <w:sz w:val="24"/>
                 <w:szCs w:val="24"/>
               </w:rPr>
@@ -2481,7 +2474,6 @@
           <w:p>
             <w:pPr>
               <w:rPr>
-                <w:rFonts w:hint="eastAsia"/>
                 <w:sz w:val="24"/>
                 <w:szCs w:val="24"/>
               </w:rPr>
@@ -2556,7 +2548,6 @@
             <w:pPr>
               <w:jc w:val="center"/>
               <w:rPr>
-                <w:rFonts w:hint="eastAsia"/>
                 <w:sz w:val="24"/>
                 <w:szCs w:val="24"/>
               </w:rPr>
@@ -2579,7 +2570,6 @@
           <w:p>
             <w:pPr>
               <w:rPr>
-                <w:rFonts w:hint="eastAsia"/>
                 <w:sz w:val="24"/>
                 <w:szCs w:val="24"/>
               </w:rPr>
@@ -2638,7 +2628,6 @@
             <w:pPr>
               <w:jc w:val="center"/>
               <w:rPr>
-                <w:rFonts w:hint="eastAsia"/>
                 <w:sz w:val="24"/>
                 <w:szCs w:val="24"/>
               </w:rPr>
@@ -2661,7 +2650,6 @@
           <w:p>
             <w:pPr>
               <w:rPr>
-                <w:rFonts w:hint="eastAsia"/>
                 <w:sz w:val="24"/>
                 <w:szCs w:val="24"/>
               </w:rPr>
@@ -2720,7 +2708,6 @@
             <w:pPr>
               <w:jc w:val="center"/>
               <w:rPr>
-                <w:rFonts w:hint="eastAsia"/>
                 <w:sz w:val="24"/>
                 <w:szCs w:val="24"/>
               </w:rPr>
@@ -2743,7 +2730,6 @@
           <w:p>
             <w:pPr>
               <w:rPr>
-                <w:rFonts w:hint="eastAsia"/>
                 <w:sz w:val="24"/>
                 <w:szCs w:val="24"/>
               </w:rPr>
@@ -2786,7 +2772,6 @@
             <w:pPr>
               <w:jc w:val="center"/>
               <w:rPr>
-                <w:rFonts w:hint="eastAsia"/>
                 <w:sz w:val="24"/>
                 <w:szCs w:val="24"/>
               </w:rPr>
@@ -2809,7 +2794,6 @@
           <w:p>
             <w:pPr>
               <w:rPr>
-                <w:rFonts w:hint="eastAsia"/>
                 <w:sz w:val="24"/>
                 <w:szCs w:val="24"/>
               </w:rPr>
@@ -2852,7 +2836,6 @@
             <w:pPr>
               <w:jc w:val="center"/>
               <w:rPr>
-                <w:rFonts w:hint="eastAsia"/>
                 <w:sz w:val="24"/>
                 <w:szCs w:val="24"/>
               </w:rPr>
@@ -2875,7 +2858,6 @@
           <w:p>
             <w:pPr>
               <w:rPr>
-                <w:rFonts w:hint="eastAsia"/>
                 <w:sz w:val="24"/>
                 <w:szCs w:val="24"/>
               </w:rPr>
@@ -2958,7 +2940,6 @@
             <w:pPr>
               <w:jc w:val="center"/>
               <w:rPr>
-                <w:rFonts w:hint="eastAsia"/>
                 <w:sz w:val="24"/>
                 <w:szCs w:val="24"/>
               </w:rPr>
@@ -2981,7 +2962,6 @@
           <w:p>
             <w:pPr>
               <w:rPr>
-                <w:rFonts w:hint="eastAsia"/>
                 <w:sz w:val="24"/>
                 <w:szCs w:val="24"/>
               </w:rPr>
@@ -3004,7 +2984,6 @@
           <w:p>
             <w:pPr>
               <w:rPr>
-                <w:rFonts w:hint="eastAsia"/>
                 <w:sz w:val="24"/>
                 <w:szCs w:val="24"/>
               </w:rPr>
@@ -3026,9 +3005,6 @@
     <w:p>
       <w:pPr>
         <w:pStyle w:val="3"/>
-        <w:rPr>
-          <w:rFonts w:hint="eastAsia"/>
-        </w:rPr>
       </w:pPr>
       <w:r>
         <w:rPr>
@@ -3065,7 +3041,6 @@
             <w:pPr>
               <w:jc w:val="center"/>
               <w:rPr>
-                <w:rFonts w:hint="eastAsia"/>
                 <w:sz w:val="24"/>
                 <w:szCs w:val="24"/>
               </w:rPr>
@@ -3385,7 +3360,6 @@
             <w:pPr>
               <w:jc w:val="center"/>
               <w:rPr>
-                <w:rFonts w:hint="eastAsia"/>
                 <w:sz w:val="24"/>
                 <w:szCs w:val="24"/>
               </w:rPr>
@@ -3408,7 +3382,6 @@
           <w:p>
             <w:pPr>
               <w:rPr>
-                <w:rFonts w:hint="eastAsia"/>
                 <w:sz w:val="24"/>
                 <w:szCs w:val="24"/>
               </w:rPr>
@@ -3466,7 +3439,6 @@
             <w:pPr>
               <w:jc w:val="center"/>
               <w:rPr>
-                <w:rFonts w:hint="eastAsia"/>
                 <w:sz w:val="24"/>
                 <w:szCs w:val="24"/>
               </w:rPr>
@@ -3489,7 +3461,6 @@
           <w:p>
             <w:pPr>
               <w:rPr>
-                <w:rFonts w:hint="eastAsia"/>
                 <w:sz w:val="24"/>
                 <w:szCs w:val="24"/>
               </w:rPr>
@@ -3603,7 +3574,6 @@
             <w:pPr>
               <w:jc w:val="center"/>
               <w:rPr>
-                <w:rFonts w:hint="eastAsia"/>
                 <w:sz w:val="24"/>
                 <w:szCs w:val="24"/>
               </w:rPr>
@@ -3626,7 +3596,6 @@
           <w:p>
             <w:pPr>
               <w:rPr>
-                <w:rFonts w:hint="eastAsia"/>
                 <w:sz w:val="24"/>
                 <w:szCs w:val="24"/>
               </w:rPr>
@@ -3684,7 +3653,6 @@
             <w:pPr>
               <w:jc w:val="center"/>
               <w:rPr>
-                <w:rFonts w:hint="eastAsia"/>
                 <w:sz w:val="24"/>
                 <w:szCs w:val="24"/>
               </w:rPr>
@@ -3707,7 +3675,6 @@
           <w:p>
             <w:pPr>
               <w:rPr>
-                <w:rFonts w:hint="eastAsia"/>
                 <w:sz w:val="24"/>
                 <w:szCs w:val="24"/>
               </w:rPr>
@@ -3749,7 +3716,6 @@
             <w:pPr>
               <w:jc w:val="center"/>
               <w:rPr>
-                <w:rFonts w:hint="eastAsia"/>
                 <w:sz w:val="24"/>
                 <w:szCs w:val="24"/>
               </w:rPr>
@@ -3772,7 +3738,6 @@
           <w:p>
             <w:pPr>
               <w:rPr>
-                <w:rFonts w:hint="eastAsia"/>
                 <w:sz w:val="24"/>
                 <w:szCs w:val="24"/>
               </w:rPr>
@@ -3894,7 +3859,6 @@
             <w:pPr>
               <w:jc w:val="center"/>
               <w:rPr>
-                <w:rFonts w:hint="eastAsia"/>
                 <w:sz w:val="24"/>
                 <w:szCs w:val="24"/>
               </w:rPr>
@@ -3917,7 +3881,6 @@
           <w:p>
             <w:pPr>
               <w:rPr>
-                <w:rFonts w:hint="eastAsia"/>
                 <w:sz w:val="24"/>
                 <w:szCs w:val="24"/>
               </w:rPr>
@@ -3999,7 +3962,6 @@
             <w:pPr>
               <w:jc w:val="center"/>
               <w:rPr>
-                <w:rFonts w:hint="eastAsia"/>
                 <w:color w:val="FF0000"/>
                 <w:sz w:val="24"/>
                 <w:szCs w:val="24"/>
@@ -4024,7 +3986,6 @@
           <w:p>
             <w:pPr>
               <w:rPr>
-                <w:rFonts w:hint="eastAsia"/>
                 <w:color w:val="FF0000"/>
                 <w:sz w:val="24"/>
                 <w:szCs w:val="24"/>
@@ -4066,7 +4027,6 @@
           <w:p>
             <w:pPr>
               <w:rPr>
-                <w:rFonts w:hint="eastAsia"/>
                 <w:color w:val="FF0000"/>
                 <w:sz w:val="24"/>
                 <w:szCs w:val="24"/>
@@ -4097,7 +4057,6 @@
             <w:pPr>
               <w:jc w:val="center"/>
               <w:rPr>
-                <w:rFonts w:hint="eastAsia"/>
                 <w:color w:val="FF0000"/>
                 <w:sz w:val="24"/>
                 <w:szCs w:val="24"/>
@@ -4121,7 +4080,6 @@
           <w:p>
             <w:pPr>
               <w:rPr>
-                <w:rFonts w:hint="eastAsia"/>
                 <w:color w:val="FF0000"/>
                 <w:sz w:val="24"/>
                 <w:szCs w:val="24"/>
@@ -4145,7 +4103,6 @@
           <w:p>
             <w:pPr>
               <w:rPr>
-                <w:rFonts w:hint="eastAsia"/>
                 <w:color w:val="FF0000"/>
                 <w:sz w:val="24"/>
                 <w:szCs w:val="24"/>
@@ -4177,9 +4134,6 @@
     <w:p>
       <w:pPr>
         <w:pStyle w:val="3"/>
-        <w:rPr>
-          <w:rFonts w:hint="eastAsia"/>
-        </w:rPr>
       </w:pPr>
       <w:r>
         <w:rPr>
@@ -4216,7 +4170,6 @@
             <w:pPr>
               <w:jc w:val="center"/>
               <w:rPr>
-                <w:rFonts w:hint="eastAsia"/>
                 <w:sz w:val="24"/>
                 <w:szCs w:val="24"/>
               </w:rPr>
@@ -4432,7 +4385,6 @@
             <w:pPr>
               <w:jc w:val="center"/>
               <w:rPr>
-                <w:rFonts w:hint="eastAsia"/>
                 <w:sz w:val="24"/>
                 <w:szCs w:val="24"/>
               </w:rPr>
@@ -4447,7 +4399,6 @@
           <w:p>
             <w:pPr>
               <w:rPr>
-                <w:rFonts w:hint="eastAsia"/>
                 <w:sz w:val="24"/>
                 <w:szCs w:val="24"/>
               </w:rPr>
@@ -4482,9 +4433,6 @@
     <w:p>
       <w:pPr>
         <w:pStyle w:val="3"/>
-        <w:rPr>
-          <w:rFonts w:hint="eastAsia"/>
-        </w:rPr>
       </w:pPr>
       <w:r>
         <w:rPr>
@@ -4527,7 +4475,6 @@
             <w:pPr>
               <w:jc w:val="center"/>
               <w:rPr>
-                <w:rFonts w:hint="eastAsia"/>
                 <w:sz w:val="24"/>
                 <w:szCs w:val="24"/>
               </w:rPr>
@@ -4774,7 +4721,6 @@
           <w:p>
             <w:pPr>
               <w:rPr>
-                <w:rFonts w:hint="eastAsia"/>
                 <w:sz w:val="24"/>
                 <w:szCs w:val="24"/>
               </w:rPr>
@@ -4816,7 +4762,6 @@
             <w:pPr>
               <w:jc w:val="center"/>
               <w:rPr>
-                <w:rFonts w:hint="eastAsia"/>
                 <w:sz w:val="24"/>
                 <w:szCs w:val="24"/>
               </w:rPr>
@@ -4839,7 +4784,6 @@
           <w:p>
             <w:pPr>
               <w:rPr>
-                <w:rFonts w:hint="eastAsia"/>
                 <w:sz w:val="24"/>
                 <w:szCs w:val="24"/>
               </w:rPr>
@@ -4898,7 +4842,6 @@
             <w:pPr>
               <w:jc w:val="center"/>
               <w:rPr>
-                <w:rFonts w:hint="eastAsia"/>
                 <w:sz w:val="24"/>
                 <w:szCs w:val="24"/>
               </w:rPr>
@@ -4921,7 +4864,6 @@
           <w:p>
             <w:pPr>
               <w:rPr>
-                <w:rFonts w:hint="eastAsia"/>
                 <w:sz w:val="24"/>
                 <w:szCs w:val="24"/>
               </w:rPr>
@@ -4980,7 +4922,6 @@
             <w:pPr>
               <w:jc w:val="center"/>
               <w:rPr>
-                <w:rFonts w:hint="eastAsia"/>
                 <w:color w:val="FF0000"/>
                 <w:sz w:val="24"/>
                 <w:szCs w:val="24"/>
@@ -5005,7 +4946,6 @@
           <w:p>
             <w:pPr>
               <w:rPr>
-                <w:rFonts w:hint="eastAsia"/>
                 <w:color w:val="FF0000"/>
                 <w:sz w:val="24"/>
                 <w:szCs w:val="24"/>

</xml_diff>